<commit_message>
Added drawing of program window
</commit_message>
<xml_diff>
--- a/Project 2 Document.docx
+++ b/Project 2 Document.docx
@@ -82,7 +82,7 @@
           <w:b w:val="1"/>
           <w:rtl w:val="0"/>
         </w:rPr>
-        <w:t xml:space="preserve">TODO: Program Title Centered</w:t>
+        <w:t xml:space="preserve">Interactive Kite Animation with Day / Night Cycle</w:t>
       </w:r>
     </w:p>
     <w:p>
@@ -125,70 +125,56 @@
     <w:p>
       <w:pPr>
         <w:contextualSpacing w:val="0"/>
-        <w:rPr/>
-      </w:pPr>
-      <w:r>
-        <w:rPr>
-          <w:rtl w:val="0"/>
-        </w:rPr>
-      </w:r>
-    </w:p>
-    <w:p>
-      <w:pPr>
-        <w:contextualSpacing w:val="0"/>
         <w:rPr>
           <w:b w:val="1"/>
         </w:rPr>
       </w:pPr>
       <w:r>
         <w:rPr>
-          <w:b w:val="1"/>
-          <w:rtl w:val="0"/>
-        </w:rPr>
-        <w:t xml:space="preserve">TODO: Simple drawing of what the program window will look like</w:t>
-      </w:r>
-    </w:p>
-    <w:p>
-      <w:pPr>
-        <w:contextualSpacing w:val="0"/>
-        <w:rPr/>
-      </w:pPr>
-      <w:r>
-        <w:rPr>
-          <w:rtl w:val="0"/>
-        </w:rPr>
-      </w:r>
-    </w:p>
-    <w:p>
-      <w:pPr>
-        <w:contextualSpacing w:val="0"/>
-        <w:rPr>
-          <w:b w:val="1"/>
-        </w:rPr>
-      </w:pPr>
-      <w:r>
-        <w:rPr>
-          <w:rtl w:val="0"/>
-        </w:rPr>
-        <w:tab/>
-      </w:r>
-      <w:r>
-        <w:rPr>
-          <w:b w:val="1"/>
-          <w:rtl w:val="0"/>
-        </w:rPr>
-        <w:t xml:space="preserve">TODO: Placeholder for drawing</w:t>
-      </w:r>
-    </w:p>
-    <w:p>
-      <w:pPr>
-        <w:contextualSpacing w:val="0"/>
-        <w:rPr/>
-      </w:pPr>
-      <w:r>
-        <w:rPr>
-          <w:rtl w:val="0"/>
-        </w:rPr>
+          <w:rtl w:val="0"/>
+        </w:rPr>
+      </w:r>
+      <w:r>
+        <w:drawing>
+          <wp:anchor allowOverlap="1" behindDoc="0" distB="114300" distT="114300" distL="114300" distR="114300" hidden="0" layoutInCell="1" locked="0" relativeHeight="0" simplePos="0">
+            <wp:simplePos x="0" y="0"/>
+            <wp:positionH relativeFrom="margin">
+              <wp:posOffset>-200024</wp:posOffset>
+            </wp:positionH>
+            <wp:positionV relativeFrom="paragraph">
+              <wp:posOffset>123825</wp:posOffset>
+            </wp:positionV>
+            <wp:extent cx="2976563" cy="2976563"/>
+            <wp:effectExtent b="0" l="0" r="0" t="0"/>
+            <wp:wrapSquare wrapText="bothSides" distB="114300" distT="114300" distL="114300" distR="114300"/>
+            <wp:docPr descr="project 2 drawing.png" id="1" name="image2.png"/>
+            <a:graphic>
+              <a:graphicData uri="http://schemas.openxmlformats.org/drawingml/2006/picture">
+                <pic:pic>
+                  <pic:nvPicPr>
+                    <pic:cNvPr descr="project 2 drawing.png" id="0" name="image2.png"/>
+                    <pic:cNvPicPr preferRelativeResize="0"/>
+                  </pic:nvPicPr>
+                  <pic:blipFill>
+                    <a:blip r:embed="rId5"/>
+                    <a:srcRect b="0" l="0" r="0" t="0"/>
+                    <a:stretch>
+                      <a:fillRect/>
+                    </a:stretch>
+                  </pic:blipFill>
+                  <pic:spPr>
+                    <a:xfrm>
+                      <a:off x="0" y="0"/>
+                      <a:ext cx="2976563" cy="2976563"/>
+                    </a:xfrm>
+                    <a:prstGeom prst="rect"/>
+                    <a:ln/>
+                  </pic:spPr>
+                </pic:pic>
+              </a:graphicData>
+            </a:graphic>
+          </wp:anchor>
+        </w:drawing>
       </w:r>
     </w:p>
     <w:p>

</xml_diff>